<commit_message>
Team charter, pov, audit file, VPC updated
</commit_message>
<xml_diff>
--- a/Backup/Team Charter.docx
+++ b/Backup/Team Charter.docx
@@ -500,15 +500,7 @@
         </w:numPr>
       </w:pPr>
       <w:r>
-        <w:t xml:space="preserve">Complete Point </w:t>
-      </w:r>
-      <w:proofErr w:type="gramStart"/>
-      <w:r>
-        <w:t>Of</w:t>
-      </w:r>
-      <w:proofErr w:type="gramEnd"/>
-      <w:r>
-        <w:t xml:space="preserve"> View (POV)</w:t>
+        <w:t>Complete Point Of View (POV)</w:t>
       </w:r>
     </w:p>
     <w:p>
@@ -607,15 +599,7 @@
           <w:b/>
           <w:bCs/>
         </w:rPr>
-        <w:t>Team Member Skill</w:t>
-      </w:r>
-      <w:r>
-        <w:rPr>
-          <w:rFonts w:ascii="Georgia" w:hAnsi="Georgia"/>
-          <w:b/>
-          <w:bCs/>
-        </w:rPr>
-        <w:t>s</w:t>
+        <w:t>Team Member Skills</w:t>
       </w:r>
       <w:r>
         <w:rPr>
@@ -775,26 +759,10 @@
         <w:t xml:space="preserve">divide the project into small tasks and assign the task to every team member according to their willing and strengths. </w:t>
       </w:r>
       <w:r>
-        <w:t xml:space="preserve">We will try to make sure the task assignment is </w:t>
-      </w:r>
-      <w:proofErr w:type="gramStart"/>
-      <w:r>
-        <w:t>fair</w:t>
-      </w:r>
-      <w:proofErr w:type="gramEnd"/>
-      <w:r>
-        <w:t xml:space="preserve"> and </w:t>
+        <w:t xml:space="preserve">We will try to make sure the task assignment is fair and </w:t>
       </w:r>
       <w:r>
-        <w:t xml:space="preserve">every team member understand their tasks. We have clear schedule and regular team meeting to make sure no one miss the deadline. If some one </w:t>
-      </w:r>
-      <w:proofErr w:type="gramStart"/>
-      <w:r>
-        <w:t>are</w:t>
-      </w:r>
-      <w:proofErr w:type="gramEnd"/>
-      <w:r>
-        <w:t xml:space="preserve"> unable to complete their tasks before deadline, they are required to notice </w:t>
+        <w:t xml:space="preserve">every team member understand their tasks. We have clear schedule and regular team meeting to make sure no one miss the deadline. If some one are unable to complete their tasks before deadline, they are required to notice </w:t>
       </w:r>
       <w:r>
         <w:t xml:space="preserve">other team member previously. We poll to make decision and choices. </w:t>
@@ -924,10 +892,7 @@
         <w:jc w:val="both"/>
       </w:pPr>
       <w:r>
-        <w:t>1h</w:t>
-      </w:r>
-      <w:r>
-        <w:t>r-3hr</w:t>
+        <w:t>1hr-3hr</w:t>
       </w:r>
     </w:p>
     <w:p>
@@ -1065,14 +1030,6 @@
       <w:r>
         <w:t xml:space="preserve"> and stay calm to solve the problems</w:t>
       </w:r>
-    </w:p>
-    <w:p>
-      <w:pPr>
-        <w:rPr>
-          <w:sz w:val="20"/>
-          <w:szCs w:val="20"/>
-        </w:rPr>
-      </w:pPr>
     </w:p>
     <w:p>
       <w:pPr>
@@ -1266,6 +1223,37 @@
           <w:szCs w:val="28"/>
         </w:rPr>
         <w:t>Bowen Zhang</w:t>
+      </w:r>
+    </w:p>
+    <w:p>
+      <w:pPr>
+        <w:ind w:left="0"/>
+        <w:jc w:val="right"/>
+        <w:rPr>
+          <w:rFonts w:ascii="Georgia" w:hAnsi="Georgia" w:hint="eastAsia"/>
+          <w:lang w:eastAsia="zh-CN"/>
+        </w:rPr>
+      </w:pPr>
+      <w:r>
+        <w:rPr>
+          <w:rFonts w:ascii="Georgia" w:hAnsi="Georgia"/>
+          <w:lang w:eastAsia="zh-CN"/>
+        </w:rPr>
+        <w:t xml:space="preserve">Date : </w:t>
+      </w:r>
+      <w:r>
+        <w:rPr>
+          <w:rFonts w:ascii="Georgia" w:hAnsi="Georgia" w:hint="eastAsia"/>
+          <w:lang w:eastAsia="zh-CN"/>
+        </w:rPr>
+        <w:t>Augus</w:t>
+      </w:r>
+      <w:r>
+        <w:rPr>
+          <w:rFonts w:ascii="Georgia" w:hAnsi="Georgia"/>
+          <w:lang w:eastAsia="zh-CN"/>
+        </w:rPr>
+        <w:t>t 16th. 2021</w:t>
       </w:r>
     </w:p>
     <w:sectPr>
@@ -3548,6 +3536,7 @@
     <w:lsdException w:name="HTML Sample" w:semiHidden="1" w:unhideWhenUsed="1"/>
     <w:lsdException w:name="HTML Typewriter" w:semiHidden="1" w:unhideWhenUsed="1"/>
     <w:lsdException w:name="HTML Variable" w:semiHidden="1" w:unhideWhenUsed="1"/>
+    <w:lsdException w:name="Normal Table" w:semiHidden="1" w:unhideWhenUsed="1"/>
     <w:lsdException w:name="annotation subject" w:semiHidden="1" w:unhideWhenUsed="1"/>
     <w:lsdException w:name="No List" w:semiHidden="1" w:unhideWhenUsed="1"/>
     <w:lsdException w:name="Outline List 1" w:semiHidden="1" w:unhideWhenUsed="1"/>
@@ -3590,8 +3579,11 @@
     <w:lsdException w:name="Table Contemporary" w:semiHidden="1" w:unhideWhenUsed="1"/>
     <w:lsdException w:name="Table Elegant" w:semiHidden="1" w:unhideWhenUsed="1"/>
     <w:lsdException w:name="Table Professional" w:semiHidden="1" w:unhideWhenUsed="1"/>
+    <w:lsdException w:name="Table Subtle 1" w:semiHidden="1" w:unhideWhenUsed="1"/>
     <w:lsdException w:name="Table Subtle 2" w:semiHidden="1" w:unhideWhenUsed="1"/>
     <w:lsdException w:name="Table Web 1" w:semiHidden="1" w:unhideWhenUsed="1"/>
+    <w:lsdException w:name="Table Web 2" w:semiHidden="1" w:unhideWhenUsed="1"/>
+    <w:lsdException w:name="Table Web 3" w:semiHidden="1" w:unhideWhenUsed="1"/>
     <w:lsdException w:name="Balloon Text" w:semiHidden="1" w:unhideWhenUsed="1"/>
     <w:lsdException w:name="Table Theme" w:semiHidden="1" w:unhideWhenUsed="1"/>
     <w:lsdException w:name="Placeholder Text" w:semiHidden="1" w:uiPriority="99"/>

</xml_diff>